<commit_message>
Adding new version of PRD and the documents from the google drive.
</commit_message>
<xml_diff>
--- a/Architecture/Planning/PRD.docx
+++ b/Architecture/Planning/PRD.docx
@@ -12,6 +12,17 @@
     </w:p>
     <w:p>
       <w:pPr>
+        <w:pStyle w:val="Title"/>
+      </w:pPr>
+      <w:r>
+        <w:t>team</w:t>
+      </w:r>
+      <w:r>
+        <w:t xml:space="preserve"> one</w:t>
+      </w:r>
+    </w:p>
+    <w:p>
+      <w:pPr>
         <w:pStyle w:val="Heading1"/>
       </w:pPr>
       <w:r>
@@ -157,10 +168,7 @@
       </w:r>
       <w:proofErr w:type="spellEnd"/>
       <w:r>
-        <w:t xml:space="preserve"> Bogdan</w:t>
-      </w:r>
-      <w:r>
-        <w:t>-</w:t>
+        <w:t xml:space="preserve"> Bogdan-</w:t>
       </w:r>
       <w:proofErr w:type="spellStart"/>
       <w:r>
@@ -513,21 +521,15 @@
     <w:p>
       <w:pPr>
         <w:pStyle w:val="Heading2"/>
-        <w:rPr>
-          <w:bCs w:val="0"/>
-          <w:color w:val="404040" w:themeColor="text1" w:themeTint="BF"/>
-          <w:sz w:val="18"/>
-          <w:szCs w:val="18"/>
-        </w:rPr>
-      </w:pPr>
-      <w:r>
-        <w:lastRenderedPageBreak/>
+      </w:pPr>
+      <w:r>
         <w:t>Detailed R</w:t>
       </w:r>
       <w:r>
         <w:t>equirements</w:t>
       </w:r>
     </w:p>
+    <w:p/>
     <w:p>
       <w:pPr>
         <w:pStyle w:val="ListBullet"/>
@@ -550,7 +552,10 @@
         <w:t xml:space="preserve"> of actor</w:t>
       </w:r>
       <w:r>
-        <w:t xml:space="preserve"> identified by stakeholders: </w:t>
+        <w:t xml:space="preserve"> and he will can interact with our application</w:t>
+      </w:r>
+      <w:r>
+        <w:t xml:space="preserve">: </w:t>
       </w:r>
     </w:p>
     <w:p>
@@ -678,10 +683,7 @@
         <w:t xml:space="preserve">odify / add / remove </w:t>
       </w:r>
       <w:r>
-        <w:t>a concept</w:t>
-      </w:r>
-      <w:r>
-        <w:t>.</w:t>
+        <w:t>a concept.</w:t>
       </w:r>
       <w:r>
         <w:t xml:space="preserve"> </w:t>
@@ -690,15 +692,7 @@
         <w:t>A</w:t>
       </w:r>
       <w:r>
-        <w:t xml:space="preserve"> concept will have </w:t>
-      </w:r>
-      <w:proofErr w:type="spellStart"/>
-      <w:r>
-        <w:t>a</w:t>
-      </w:r>
-      <w:proofErr w:type="spellEnd"/>
-      <w:r>
-        <w:t xml:space="preserve"> short text description and an image</w:t>
+        <w:t xml:space="preserve"> concept will have a short text description and an image</w:t>
       </w:r>
       <w:r>
         <w:t xml:space="preserve"> </w:t>
@@ -711,6 +705,39 @@
       </w:r>
       <w:r>
         <w:t xml:space="preserve">concept will have all the data sent we marked to be from current concept. </w:t>
+      </w:r>
+    </w:p>
+    <w:p>
+      <w:pPr>
+        <w:pStyle w:val="NoSpacing"/>
+        <w:ind w:left="720"/>
+      </w:pPr>
+      <w:r>
+        <w:t xml:space="preserve">From view the </w:t>
+      </w:r>
+      <w:r>
+        <w:rPr>
+          <w:b/>
+        </w:rPr>
+        <w:t>user</w:t>
+      </w:r>
+      <w:r>
+        <w:t xml:space="preserve"> should be able to </w:t>
+      </w:r>
+      <w:r>
+        <w:rPr>
+          <w:b/>
+        </w:rPr>
+        <w:t>generate content</w:t>
+      </w:r>
+      <w:r>
+        <w:t xml:space="preserve"> that is like the one </w:t>
+      </w:r>
+      <w:r>
+        <w:t>that is</w:t>
+      </w:r>
+      <w:r>
+        <w:t xml:space="preserve"> concept.</w:t>
       </w:r>
     </w:p>
     <w:p>
@@ -1212,11 +1239,201 @@
     <w:p>
       <w:pPr>
         <w:pStyle w:val="ListBullet"/>
+      </w:pPr>
+      <w:r>
+        <w:t xml:space="preserve">High level </w:t>
+      </w:r>
+      <w:r>
+        <w:t xml:space="preserve">architecture </w:t>
+      </w:r>
+      <w:r>
+        <w:t>of the</w:t>
+      </w:r>
+      <w:r>
+        <w:t xml:space="preserve"> </w:t>
+      </w:r>
+      <w:r>
+        <w:t>application</w:t>
+      </w:r>
+      <w:r>
+        <w:t>:</w:t>
+      </w:r>
+    </w:p>
+    <w:p>
+      <w:pPr>
+        <w:pStyle w:val="NoSpacing"/>
         <w:numPr>
           <w:ilvl w:val="0"/>
-          <w:numId w:val="0"/>
+          <w:numId w:val="9"/>
         </w:numPr>
-      </w:pPr>
+        <w:rPr>
+          <w:b/>
+        </w:rPr>
+      </w:pPr>
+      <w:r>
+        <w:rPr>
+          <w:b/>
+        </w:rPr>
+        <w:t>Main application</w:t>
+      </w:r>
+      <w:r>
+        <w:t xml:space="preserve"> will be write in </w:t>
+      </w:r>
+      <w:r>
+        <w:rPr>
+          <w:b/>
+        </w:rPr>
+        <w:t>Java using Swing</w:t>
+      </w:r>
+      <w:r>
+        <w:t xml:space="preserve">. It will have </w:t>
+      </w:r>
+      <w:r>
+        <w:rPr>
+          <w:b/>
+        </w:rPr>
+        <w:t>4 screens</w:t>
+      </w:r>
+      <w:r>
+        <w:t>:</w:t>
+      </w:r>
+    </w:p>
+    <w:p>
+      <w:pPr>
+        <w:pStyle w:val="NoSpacing"/>
+        <w:rPr>
+          <w:b/>
+        </w:rPr>
+      </w:pPr>
+    </w:p>
+    <w:p>
+      <w:pPr>
+        <w:pStyle w:val="ListBullet"/>
+        <w:numPr>
+          <w:ilvl w:val="1"/>
+          <w:numId w:val="9"/>
+        </w:numPr>
+        <w:rPr>
+          <w:b/>
+        </w:rPr>
+      </w:pPr>
+      <w:r>
+        <w:t>In</w:t>
+      </w:r>
+      <w:r>
+        <w:t xml:space="preserve"> </w:t>
+      </w:r>
+      <w:r>
+        <w:t xml:space="preserve">first screen the user will be asked to </w:t>
+      </w:r>
+      <w:r>
+        <w:rPr>
+          <w:b/>
+        </w:rPr>
+        <w:t>load a memory file</w:t>
+      </w:r>
+      <w:r>
+        <w:t xml:space="preserve">, on load he will be asked to </w:t>
+      </w:r>
+      <w:r>
+        <w:rPr>
+          <w:b/>
+        </w:rPr>
+        <w:t>input a password.</w:t>
+      </w:r>
+    </w:p>
+    <w:p>
+      <w:pPr>
+        <w:pStyle w:val="ListBullet"/>
+        <w:numPr>
+          <w:ilvl w:val="1"/>
+          <w:numId w:val="9"/>
+        </w:numPr>
+      </w:pPr>
+      <w:r>
+        <w:t xml:space="preserve">In </w:t>
+      </w:r>
+      <w:r>
+        <w:t xml:space="preserve">second screen the user will have a </w:t>
+      </w:r>
+      <w:r>
+        <w:rPr>
+          <w:b/>
+        </w:rPr>
+        <w:t>view over all concepts</w:t>
+      </w:r>
+      <w:r>
+        <w:t xml:space="preserve"> (memory) and a </w:t>
+      </w:r>
+      <w:r>
+        <w:rPr>
+          <w:b/>
+        </w:rPr>
+        <w:t>button for upload</w:t>
+      </w:r>
+      <w:r>
+        <w:t>.</w:t>
+      </w:r>
+    </w:p>
+    <w:p>
+      <w:pPr>
+        <w:pStyle w:val="ListBullet"/>
+        <w:numPr>
+          <w:ilvl w:val="1"/>
+          <w:numId w:val="9"/>
+        </w:numPr>
+      </w:pPr>
+      <w:r>
+        <w:lastRenderedPageBreak/>
+        <w:t xml:space="preserve">In </w:t>
+      </w:r>
+      <w:r>
+        <w:t xml:space="preserve">third screen it will be the </w:t>
+      </w:r>
+      <w:r>
+        <w:rPr>
+          <w:b/>
+        </w:rPr>
+        <w:t>concept details</w:t>
+      </w:r>
+      <w:r>
+        <w:t>,</w:t>
+      </w:r>
+      <w:r>
+        <w:t xml:space="preserve"> details may be modified inside this screen</w:t>
+      </w:r>
+      <w:r>
+        <w:t xml:space="preserve">. In this screen the user </w:t>
+      </w:r>
+      <w:bookmarkStart w:id="0" w:name="_GoBack"/>
+      <w:bookmarkEnd w:id="0"/>
+    </w:p>
+    <w:p>
+      <w:pPr>
+        <w:pStyle w:val="ListBullet"/>
+        <w:numPr>
+          <w:ilvl w:val="1"/>
+          <w:numId w:val="9"/>
+        </w:numPr>
+      </w:pPr>
+      <w:r>
+        <w:t xml:space="preserve">In </w:t>
+      </w:r>
+      <w:r>
+        <w:t>fourth screen it will be</w:t>
+      </w:r>
+      <w:r>
+        <w:t xml:space="preserve"> the </w:t>
+      </w:r>
+      <w:r>
+        <w:rPr>
+          <w:b/>
+        </w:rPr>
+        <w:t>result from the upload action</w:t>
+      </w:r>
+      <w:r>
+        <w:t>.</w:t>
+      </w:r>
     </w:p>
     <w:p>
       <w:pPr>
@@ -1225,30 +1442,228 @@
           <w:ilvl w:val="0"/>
           <w:numId w:val="0"/>
         </w:numPr>
-        <w:ind w:left="2160" w:hanging="2160"/>
-      </w:pPr>
-    </w:p>
-    <w:p>
-      <w:pPr>
-        <w:pStyle w:val="ListBullet"/>
-      </w:pPr>
-      <w:r>
-        <w:t xml:space="preserve">Hight level </w:t>
-      </w:r>
-      <w:r>
-        <w:t xml:space="preserve">architecture </w:t>
-      </w:r>
-      <w:r>
-        <w:t>of the</w:t>
+        <w:ind w:left="1440"/>
+      </w:pPr>
+    </w:p>
+    <w:p>
+      <w:pPr>
+        <w:pStyle w:val="NoSpacing"/>
+        <w:numPr>
+          <w:ilvl w:val="0"/>
+          <w:numId w:val="9"/>
+        </w:numPr>
+      </w:pPr>
+      <w:r>
+        <w:rPr>
+          <w:b/>
+        </w:rPr>
+        <w:t>All the data transferred</w:t>
       </w:r>
       <w:r>
         <w:t xml:space="preserve"> </w:t>
       </w:r>
       <w:r>
-        <w:t>application</w:t>
-      </w:r>
-      <w:r>
-        <w:t>:</w:t>
+        <w:rPr>
+          <w:b/>
+        </w:rPr>
+        <w:t>between</w:t>
+      </w:r>
+      <w:r>
+        <w:t xml:space="preserve"> </w:t>
+      </w:r>
+      <w:r>
+        <w:rPr>
+          <w:b/>
+        </w:rPr>
+        <w:t>services is going to be written into JSON files.</w:t>
+      </w:r>
+    </w:p>
+    <w:p>
+      <w:pPr>
+        <w:pStyle w:val="NoSpacing"/>
+        <w:numPr>
+          <w:ilvl w:val="0"/>
+          <w:numId w:val="9"/>
+        </w:numPr>
+      </w:pPr>
+      <w:r>
+        <w:t xml:space="preserve">The </w:t>
+      </w:r>
+      <w:r>
+        <w:rPr>
+          <w:b/>
+        </w:rPr>
+        <w:t>service</w:t>
+      </w:r>
+      <w:r>
+        <w:t xml:space="preserve"> that is going to take </w:t>
+      </w:r>
+      <w:r>
+        <w:rPr>
+          <w:b/>
+        </w:rPr>
+        <w:t>decisions</w:t>
+      </w:r>
+      <w:r>
+        <w:t xml:space="preserve"> is going to be written in </w:t>
+      </w:r>
+      <w:r>
+        <w:rPr>
+          <w:b/>
+        </w:rPr>
+        <w:t>Jav</w:t>
+      </w:r>
+      <w:r>
+        <w:rPr>
+          <w:b/>
+        </w:rPr>
+        <w:t>a</w:t>
+      </w:r>
+      <w:r>
+        <w:t xml:space="preserve">, but it may call </w:t>
+      </w:r>
+      <w:r>
+        <w:rPr>
+          <w:b/>
+        </w:rPr>
+        <w:t>multiples</w:t>
+      </w:r>
+      <w:r>
+        <w:t xml:space="preserve"> </w:t>
+      </w:r>
+      <w:r>
+        <w:rPr>
+          <w:b/>
+        </w:rPr>
+        <w:t>other services.</w:t>
+      </w:r>
+      <w:r>
+        <w:t xml:space="preserve"> It may be implemented as a decision </w:t>
+      </w:r>
+      <w:proofErr w:type="gramStart"/>
+      <w:r>
+        <w:t>tree,</w:t>
+      </w:r>
+      <w:r>
+        <w:t xml:space="preserve"> </w:t>
+      </w:r>
+      <w:r>
+        <w:t>but</w:t>
+      </w:r>
+      <w:proofErr w:type="gramEnd"/>
+      <w:r>
+        <w:t xml:space="preserve"> is not yet nailed.</w:t>
+      </w:r>
+    </w:p>
+    <w:p>
+      <w:pPr>
+        <w:pStyle w:val="NoSpacing"/>
+        <w:numPr>
+          <w:ilvl w:val="0"/>
+          <w:numId w:val="9"/>
+        </w:numPr>
+      </w:pPr>
+      <w:r>
+        <w:t xml:space="preserve">The </w:t>
+      </w:r>
+      <w:r>
+        <w:rPr>
+          <w:b/>
+        </w:rPr>
+        <w:t>service</w:t>
+      </w:r>
+      <w:r>
+        <w:t xml:space="preserve"> that is going to </w:t>
+      </w:r>
+      <w:r>
+        <w:rPr>
+          <w:b/>
+        </w:rPr>
+        <w:t>generate content</w:t>
+      </w:r>
+      <w:r>
+        <w:t xml:space="preserve"> for a concept is going to be written in C++ and called into our application.</w:t>
+      </w:r>
+    </w:p>
+    <w:p>
+      <w:pPr>
+        <w:pStyle w:val="NoSpacing"/>
+        <w:numPr>
+          <w:ilvl w:val="0"/>
+          <w:numId w:val="9"/>
+        </w:numPr>
+      </w:pPr>
+      <w:r>
+        <w:t xml:space="preserve">Both services for </w:t>
+      </w:r>
+      <w:r>
+        <w:rPr>
+          <w:b/>
+        </w:rPr>
+        <w:t>Image and Text</w:t>
+      </w:r>
+      <w:r>
+        <w:t xml:space="preserve"> will </w:t>
+      </w:r>
+      <w:r>
+        <w:t>receive their input and will return</w:t>
+      </w:r>
+      <w:r>
+        <w:t xml:space="preserve"> a </w:t>
+      </w:r>
+      <w:r>
+        <w:rPr>
+          <w:b/>
+        </w:rPr>
+        <w:t>JSON</w:t>
+      </w:r>
+      <w:r>
+        <w:t xml:space="preserve"> file in </w:t>
+      </w:r>
+      <w:r>
+        <w:t>which</w:t>
+      </w:r>
+      <w:r>
+        <w:t xml:space="preserve"> they will specify</w:t>
+      </w:r>
+      <w:r>
+        <w:t xml:space="preserve"> the </w:t>
+      </w:r>
+      <w:r>
+        <w:rPr>
+          <w:b/>
+        </w:rPr>
+        <w:t>concept</w:t>
+      </w:r>
+      <w:r>
+        <w:t xml:space="preserve"> found, the </w:t>
+      </w:r>
+      <w:r>
+        <w:rPr>
+          <w:b/>
+        </w:rPr>
+        <w:t>matching</w:t>
+      </w:r>
+      <w:r>
+        <w:t xml:space="preserve"> value in a </w:t>
+      </w:r>
+      <w:r>
+        <w:rPr>
+          <w:b/>
+        </w:rPr>
+        <w:t xml:space="preserve">number from 0 to 1 </w:t>
+      </w:r>
+      <w:r>
+        <w:t xml:space="preserve">and a </w:t>
+      </w:r>
+      <w:r>
+        <w:rPr>
+          <w:b/>
+        </w:rPr>
+        <w:t>short description</w:t>
+      </w:r>
+      <w:r>
+        <w:t xml:space="preserve"> if is possible.</w:t>
       </w:r>
     </w:p>
     <w:p>
@@ -1258,26 +1673,8 @@
           <w:ilvl w:val="0"/>
           <w:numId w:val="0"/>
         </w:numPr>
-        <w:ind w:left="720"/>
-      </w:pPr>
-    </w:p>
-    <w:p>
-      <w:pPr>
-        <w:pStyle w:val="NoSpacing"/>
-        <w:numPr>
-          <w:ilvl w:val="0"/>
-          <w:numId w:val="9"/>
-        </w:numPr>
-        <w:rPr>
-          <w:b/>
-        </w:rPr>
-      </w:pPr>
-      <w:r>
-        <w:rPr>
-          <w:b/>
-        </w:rPr>
-        <w:t>TODO</w:t>
-      </w:r>
+        <w:ind w:left="432" w:hanging="288"/>
+      </w:pPr>
     </w:p>
     <w:p>
       <w:pPr>
@@ -1286,7 +1683,7 @@
           <w:ilvl w:val="0"/>
           <w:numId w:val="0"/>
         </w:numPr>
-        <w:ind w:left="720"/>
+        <w:ind w:left="432" w:hanging="288"/>
       </w:pPr>
     </w:p>
     <w:p>
@@ -1296,7 +1693,7 @@
           <w:ilvl w:val="0"/>
           <w:numId w:val="0"/>
         </w:numPr>
-        <w:ind w:left="720"/>
+        <w:ind w:left="432" w:hanging="288"/>
       </w:pPr>
     </w:p>
     <w:p>
@@ -1306,16 +1703,14 @@
           <w:ilvl w:val="0"/>
           <w:numId w:val="0"/>
         </w:numPr>
+        <w:ind w:left="432" w:hanging="288"/>
       </w:pPr>
     </w:p>
     <w:p>
       <w:pPr>
         <w:pStyle w:val="Heading2"/>
       </w:pPr>
-      <w:bookmarkStart w:id="0" w:name="_GoBack"/>
-      <w:bookmarkEnd w:id="0"/>
-      <w:r>
-        <w:lastRenderedPageBreak/>
+      <w:r>
         <w:t>Project Deliverables</w:t>
       </w:r>
     </w:p>
@@ -1406,6 +1801,31 @@
             </w:r>
             <w:r>
               <w:t>.</w:t>
+            </w:r>
+          </w:p>
+        </w:tc>
+      </w:tr>
+      <w:tr>
+        <w:tc>
+          <w:tcPr>
+            <w:tcW w:w="1489" w:type="pct"/>
+          </w:tcPr>
+          <w:p>
+            <w:r>
+              <w:t>Research documents</w:t>
+            </w:r>
+          </w:p>
+        </w:tc>
+        <w:tc>
+          <w:tcPr>
+            <w:tcW w:w="3511" w:type="pct"/>
+          </w:tcPr>
+          <w:p>
+            <w:r>
+              <w:t xml:space="preserve">All the documents we written by us to exchange </w:t>
+            </w:r>
+            <w:r>
+              <w:t>information</w:t>
             </w:r>
           </w:p>
         </w:tc>
@@ -1641,6 +2061,118 @@
     </w:lvl>
   </w:abstractNum>
   <w:abstractNum w:abstractNumId="1" w15:restartNumberingAfterBreak="0">
+    <w:nsid w:val="049159CC"/>
+    <w:multiLevelType w:val="hybridMultilevel"/>
+    <w:tmpl w:val="871E0C7A"/>
+    <w:lvl w:ilvl="0" w:tplc="012E8916">
+      <w:numFmt w:val="bullet"/>
+      <w:lvlText w:val="-"/>
+      <w:lvlJc w:val="left"/>
+      <w:pPr>
+        <w:ind w:left="1080" w:hanging="360"/>
+      </w:pPr>
+      <w:rPr>
+        <w:rFonts w:ascii="Arial" w:eastAsiaTheme="minorHAnsi" w:hAnsi="Arial" w:cs="Arial" w:hint="default"/>
+      </w:rPr>
+    </w:lvl>
+    <w:lvl w:ilvl="1" w:tplc="04090003" w:tentative="1">
+      <w:start w:val="1"/>
+      <w:numFmt w:val="bullet"/>
+      <w:lvlText w:val="o"/>
+      <w:lvlJc w:val="left"/>
+      <w:pPr>
+        <w:ind w:left="1800" w:hanging="360"/>
+      </w:pPr>
+      <w:rPr>
+        <w:rFonts w:ascii="Courier New" w:hAnsi="Courier New" w:cs="Courier New" w:hint="default"/>
+      </w:rPr>
+    </w:lvl>
+    <w:lvl w:ilvl="2" w:tplc="04090005" w:tentative="1">
+      <w:start w:val="1"/>
+      <w:numFmt w:val="bullet"/>
+      <w:lvlText w:val=""/>
+      <w:lvlJc w:val="left"/>
+      <w:pPr>
+        <w:ind w:left="2520" w:hanging="360"/>
+      </w:pPr>
+      <w:rPr>
+        <w:rFonts w:ascii="Wingdings" w:hAnsi="Wingdings" w:hint="default"/>
+      </w:rPr>
+    </w:lvl>
+    <w:lvl w:ilvl="3" w:tplc="04090001" w:tentative="1">
+      <w:start w:val="1"/>
+      <w:numFmt w:val="bullet"/>
+      <w:lvlText w:val=""/>
+      <w:lvlJc w:val="left"/>
+      <w:pPr>
+        <w:ind w:left="3240" w:hanging="360"/>
+      </w:pPr>
+      <w:rPr>
+        <w:rFonts w:ascii="Symbol" w:hAnsi="Symbol" w:hint="default"/>
+      </w:rPr>
+    </w:lvl>
+    <w:lvl w:ilvl="4" w:tplc="04090003" w:tentative="1">
+      <w:start w:val="1"/>
+      <w:numFmt w:val="bullet"/>
+      <w:lvlText w:val="o"/>
+      <w:lvlJc w:val="left"/>
+      <w:pPr>
+        <w:ind w:left="3960" w:hanging="360"/>
+      </w:pPr>
+      <w:rPr>
+        <w:rFonts w:ascii="Courier New" w:hAnsi="Courier New" w:cs="Courier New" w:hint="default"/>
+      </w:rPr>
+    </w:lvl>
+    <w:lvl w:ilvl="5" w:tplc="04090005" w:tentative="1">
+      <w:start w:val="1"/>
+      <w:numFmt w:val="bullet"/>
+      <w:lvlText w:val=""/>
+      <w:lvlJc w:val="left"/>
+      <w:pPr>
+        <w:ind w:left="4680" w:hanging="360"/>
+      </w:pPr>
+      <w:rPr>
+        <w:rFonts w:ascii="Wingdings" w:hAnsi="Wingdings" w:hint="default"/>
+      </w:rPr>
+    </w:lvl>
+    <w:lvl w:ilvl="6" w:tplc="04090001" w:tentative="1">
+      <w:start w:val="1"/>
+      <w:numFmt w:val="bullet"/>
+      <w:lvlText w:val=""/>
+      <w:lvlJc w:val="left"/>
+      <w:pPr>
+        <w:ind w:left="5400" w:hanging="360"/>
+      </w:pPr>
+      <w:rPr>
+        <w:rFonts w:ascii="Symbol" w:hAnsi="Symbol" w:hint="default"/>
+      </w:rPr>
+    </w:lvl>
+    <w:lvl w:ilvl="7" w:tplc="04090003" w:tentative="1">
+      <w:start w:val="1"/>
+      <w:numFmt w:val="bullet"/>
+      <w:lvlText w:val="o"/>
+      <w:lvlJc w:val="left"/>
+      <w:pPr>
+        <w:ind w:left="6120" w:hanging="360"/>
+      </w:pPr>
+      <w:rPr>
+        <w:rFonts w:ascii="Courier New" w:hAnsi="Courier New" w:cs="Courier New" w:hint="default"/>
+      </w:rPr>
+    </w:lvl>
+    <w:lvl w:ilvl="8" w:tplc="04090005" w:tentative="1">
+      <w:start w:val="1"/>
+      <w:numFmt w:val="bullet"/>
+      <w:lvlText w:val=""/>
+      <w:lvlJc w:val="left"/>
+      <w:pPr>
+        <w:ind w:left="6840" w:hanging="360"/>
+      </w:pPr>
+      <w:rPr>
+        <w:rFonts w:ascii="Wingdings" w:hAnsi="Wingdings" w:hint="default"/>
+      </w:rPr>
+    </w:lvl>
+  </w:abstractNum>
+  <w:abstractNum w:abstractNumId="2" w15:restartNumberingAfterBreak="0">
     <w:nsid w:val="13E20374"/>
     <w:multiLevelType w:val="hybridMultilevel"/>
     <w:tmpl w:val="B4023648"/>
@@ -1752,7 +2284,7 @@
       </w:rPr>
     </w:lvl>
   </w:abstractNum>
-  <w:abstractNum w:abstractNumId="2" w15:restartNumberingAfterBreak="0">
+  <w:abstractNum w:abstractNumId="3" w15:restartNumberingAfterBreak="0">
     <w:nsid w:val="288074CF"/>
     <w:multiLevelType w:val="hybridMultilevel"/>
     <w:tmpl w:val="698ED0BA"/>
@@ -1865,7 +2397,7 @@
       </w:rPr>
     </w:lvl>
   </w:abstractNum>
-  <w:abstractNum w:abstractNumId="3" w15:restartNumberingAfterBreak="0">
+  <w:abstractNum w:abstractNumId="4" w15:restartNumberingAfterBreak="0">
     <w:nsid w:val="34F85764"/>
     <w:multiLevelType w:val="hybridMultilevel"/>
     <w:tmpl w:val="8DA45E92"/>
@@ -1954,7 +2486,231 @@
       </w:pPr>
     </w:lvl>
   </w:abstractNum>
-  <w:abstractNum w:abstractNumId="4" w15:restartNumberingAfterBreak="0">
+  <w:abstractNum w:abstractNumId="5" w15:restartNumberingAfterBreak="0">
+    <w:nsid w:val="405D7ADB"/>
+    <w:multiLevelType w:val="hybridMultilevel"/>
+    <w:tmpl w:val="C9066692"/>
+    <w:lvl w:ilvl="0" w:tplc="0B6A67BA">
+      <w:numFmt w:val="bullet"/>
+      <w:lvlText w:val="-"/>
+      <w:lvlJc w:val="left"/>
+      <w:pPr>
+        <w:ind w:left="1080" w:hanging="360"/>
+      </w:pPr>
+      <w:rPr>
+        <w:rFonts w:ascii="Arial" w:eastAsiaTheme="minorHAnsi" w:hAnsi="Arial" w:cs="Arial" w:hint="default"/>
+      </w:rPr>
+    </w:lvl>
+    <w:lvl w:ilvl="1" w:tplc="04090003" w:tentative="1">
+      <w:start w:val="1"/>
+      <w:numFmt w:val="bullet"/>
+      <w:lvlText w:val="o"/>
+      <w:lvlJc w:val="left"/>
+      <w:pPr>
+        <w:ind w:left="1800" w:hanging="360"/>
+      </w:pPr>
+      <w:rPr>
+        <w:rFonts w:ascii="Courier New" w:hAnsi="Courier New" w:cs="Courier New" w:hint="default"/>
+      </w:rPr>
+    </w:lvl>
+    <w:lvl w:ilvl="2" w:tplc="04090005" w:tentative="1">
+      <w:start w:val="1"/>
+      <w:numFmt w:val="bullet"/>
+      <w:lvlText w:val=""/>
+      <w:lvlJc w:val="left"/>
+      <w:pPr>
+        <w:ind w:left="2520" w:hanging="360"/>
+      </w:pPr>
+      <w:rPr>
+        <w:rFonts w:ascii="Wingdings" w:hAnsi="Wingdings" w:hint="default"/>
+      </w:rPr>
+    </w:lvl>
+    <w:lvl w:ilvl="3" w:tplc="04090001" w:tentative="1">
+      <w:start w:val="1"/>
+      <w:numFmt w:val="bullet"/>
+      <w:lvlText w:val=""/>
+      <w:lvlJc w:val="left"/>
+      <w:pPr>
+        <w:ind w:left="3240" w:hanging="360"/>
+      </w:pPr>
+      <w:rPr>
+        <w:rFonts w:ascii="Symbol" w:hAnsi="Symbol" w:hint="default"/>
+      </w:rPr>
+    </w:lvl>
+    <w:lvl w:ilvl="4" w:tplc="04090003" w:tentative="1">
+      <w:start w:val="1"/>
+      <w:numFmt w:val="bullet"/>
+      <w:lvlText w:val="o"/>
+      <w:lvlJc w:val="left"/>
+      <w:pPr>
+        <w:ind w:left="3960" w:hanging="360"/>
+      </w:pPr>
+      <w:rPr>
+        <w:rFonts w:ascii="Courier New" w:hAnsi="Courier New" w:cs="Courier New" w:hint="default"/>
+      </w:rPr>
+    </w:lvl>
+    <w:lvl w:ilvl="5" w:tplc="04090005" w:tentative="1">
+      <w:start w:val="1"/>
+      <w:numFmt w:val="bullet"/>
+      <w:lvlText w:val=""/>
+      <w:lvlJc w:val="left"/>
+      <w:pPr>
+        <w:ind w:left="4680" w:hanging="360"/>
+      </w:pPr>
+      <w:rPr>
+        <w:rFonts w:ascii="Wingdings" w:hAnsi="Wingdings" w:hint="default"/>
+      </w:rPr>
+    </w:lvl>
+    <w:lvl w:ilvl="6" w:tplc="04090001" w:tentative="1">
+      <w:start w:val="1"/>
+      <w:numFmt w:val="bullet"/>
+      <w:lvlText w:val=""/>
+      <w:lvlJc w:val="left"/>
+      <w:pPr>
+        <w:ind w:left="5400" w:hanging="360"/>
+      </w:pPr>
+      <w:rPr>
+        <w:rFonts w:ascii="Symbol" w:hAnsi="Symbol" w:hint="default"/>
+      </w:rPr>
+    </w:lvl>
+    <w:lvl w:ilvl="7" w:tplc="04090003" w:tentative="1">
+      <w:start w:val="1"/>
+      <w:numFmt w:val="bullet"/>
+      <w:lvlText w:val="o"/>
+      <w:lvlJc w:val="left"/>
+      <w:pPr>
+        <w:ind w:left="6120" w:hanging="360"/>
+      </w:pPr>
+      <w:rPr>
+        <w:rFonts w:ascii="Courier New" w:hAnsi="Courier New" w:cs="Courier New" w:hint="default"/>
+      </w:rPr>
+    </w:lvl>
+    <w:lvl w:ilvl="8" w:tplc="04090005" w:tentative="1">
+      <w:start w:val="1"/>
+      <w:numFmt w:val="bullet"/>
+      <w:lvlText w:val=""/>
+      <w:lvlJc w:val="left"/>
+      <w:pPr>
+        <w:ind w:left="6840" w:hanging="360"/>
+      </w:pPr>
+      <w:rPr>
+        <w:rFonts w:ascii="Wingdings" w:hAnsi="Wingdings" w:hint="default"/>
+      </w:rPr>
+    </w:lvl>
+  </w:abstractNum>
+  <w:abstractNum w:abstractNumId="6" w15:restartNumberingAfterBreak="0">
+    <w:nsid w:val="41FF237E"/>
+    <w:multiLevelType w:val="hybridMultilevel"/>
+    <w:tmpl w:val="6C0CA4C8"/>
+    <w:lvl w:ilvl="0" w:tplc="6686A7B6">
+      <w:numFmt w:val="bullet"/>
+      <w:lvlText w:val="-"/>
+      <w:lvlJc w:val="left"/>
+      <w:pPr>
+        <w:ind w:left="1440" w:hanging="360"/>
+      </w:pPr>
+      <w:rPr>
+        <w:rFonts w:ascii="Arial" w:eastAsiaTheme="minorHAnsi" w:hAnsi="Arial" w:cs="Arial" w:hint="default"/>
+      </w:rPr>
+    </w:lvl>
+    <w:lvl w:ilvl="1" w:tplc="04090003" w:tentative="1">
+      <w:start w:val="1"/>
+      <w:numFmt w:val="bullet"/>
+      <w:lvlText w:val="o"/>
+      <w:lvlJc w:val="left"/>
+      <w:pPr>
+        <w:ind w:left="2160" w:hanging="360"/>
+      </w:pPr>
+      <w:rPr>
+        <w:rFonts w:ascii="Courier New" w:hAnsi="Courier New" w:cs="Courier New" w:hint="default"/>
+      </w:rPr>
+    </w:lvl>
+    <w:lvl w:ilvl="2" w:tplc="04090005" w:tentative="1">
+      <w:start w:val="1"/>
+      <w:numFmt w:val="bullet"/>
+      <w:lvlText w:val=""/>
+      <w:lvlJc w:val="left"/>
+      <w:pPr>
+        <w:ind w:left="2880" w:hanging="360"/>
+      </w:pPr>
+      <w:rPr>
+        <w:rFonts w:ascii="Wingdings" w:hAnsi="Wingdings" w:hint="default"/>
+      </w:rPr>
+    </w:lvl>
+    <w:lvl w:ilvl="3" w:tplc="04090001" w:tentative="1">
+      <w:start w:val="1"/>
+      <w:numFmt w:val="bullet"/>
+      <w:lvlText w:val=""/>
+      <w:lvlJc w:val="left"/>
+      <w:pPr>
+        <w:ind w:left="3600" w:hanging="360"/>
+      </w:pPr>
+      <w:rPr>
+        <w:rFonts w:ascii="Symbol" w:hAnsi="Symbol" w:hint="default"/>
+      </w:rPr>
+    </w:lvl>
+    <w:lvl w:ilvl="4" w:tplc="04090003" w:tentative="1">
+      <w:start w:val="1"/>
+      <w:numFmt w:val="bullet"/>
+      <w:lvlText w:val="o"/>
+      <w:lvlJc w:val="left"/>
+      <w:pPr>
+        <w:ind w:left="4320" w:hanging="360"/>
+      </w:pPr>
+      <w:rPr>
+        <w:rFonts w:ascii="Courier New" w:hAnsi="Courier New" w:cs="Courier New" w:hint="default"/>
+      </w:rPr>
+    </w:lvl>
+    <w:lvl w:ilvl="5" w:tplc="04090005" w:tentative="1">
+      <w:start w:val="1"/>
+      <w:numFmt w:val="bullet"/>
+      <w:lvlText w:val=""/>
+      <w:lvlJc w:val="left"/>
+      <w:pPr>
+        <w:ind w:left="5040" w:hanging="360"/>
+      </w:pPr>
+      <w:rPr>
+        <w:rFonts w:ascii="Wingdings" w:hAnsi="Wingdings" w:hint="default"/>
+      </w:rPr>
+    </w:lvl>
+    <w:lvl w:ilvl="6" w:tplc="04090001" w:tentative="1">
+      <w:start w:val="1"/>
+      <w:numFmt w:val="bullet"/>
+      <w:lvlText w:val=""/>
+      <w:lvlJc w:val="left"/>
+      <w:pPr>
+        <w:ind w:left="5760" w:hanging="360"/>
+      </w:pPr>
+      <w:rPr>
+        <w:rFonts w:ascii="Symbol" w:hAnsi="Symbol" w:hint="default"/>
+      </w:rPr>
+    </w:lvl>
+    <w:lvl w:ilvl="7" w:tplc="04090003" w:tentative="1">
+      <w:start w:val="1"/>
+      <w:numFmt w:val="bullet"/>
+      <w:lvlText w:val="o"/>
+      <w:lvlJc w:val="left"/>
+      <w:pPr>
+        <w:ind w:left="6480" w:hanging="360"/>
+      </w:pPr>
+      <w:rPr>
+        <w:rFonts w:ascii="Courier New" w:hAnsi="Courier New" w:cs="Courier New" w:hint="default"/>
+      </w:rPr>
+    </w:lvl>
+    <w:lvl w:ilvl="8" w:tplc="04090005" w:tentative="1">
+      <w:start w:val="1"/>
+      <w:numFmt w:val="bullet"/>
+      <w:lvlText w:val=""/>
+      <w:lvlJc w:val="left"/>
+      <w:pPr>
+        <w:ind w:left="7200" w:hanging="360"/>
+      </w:pPr>
+      <w:rPr>
+        <w:rFonts w:ascii="Wingdings" w:hAnsi="Wingdings" w:hint="default"/>
+      </w:rPr>
+    </w:lvl>
+  </w:abstractNum>
+  <w:abstractNum w:abstractNumId="7" w15:restartNumberingAfterBreak="0">
     <w:nsid w:val="436671B9"/>
     <w:multiLevelType w:val="hybridMultilevel"/>
     <w:tmpl w:val="F96C6850"/>
@@ -2043,7 +2799,7 @@
       </w:pPr>
     </w:lvl>
   </w:abstractNum>
-  <w:abstractNum w:abstractNumId="5" w15:restartNumberingAfterBreak="0">
+  <w:abstractNum w:abstractNumId="8" w15:restartNumberingAfterBreak="0">
     <w:nsid w:val="47F96B05"/>
     <w:multiLevelType w:val="hybridMultilevel"/>
     <w:tmpl w:val="25EAF9BC"/>
@@ -2132,7 +2888,7 @@
       </w:pPr>
     </w:lvl>
   </w:abstractNum>
-  <w:abstractNum w:abstractNumId="6" w15:restartNumberingAfterBreak="0">
+  <w:abstractNum w:abstractNumId="9" w15:restartNumberingAfterBreak="0">
     <w:nsid w:val="657E5D71"/>
     <w:multiLevelType w:val="hybridMultilevel"/>
     <w:tmpl w:val="BFBE56B6"/>
@@ -2250,7 +3006,119 @@
       </w:rPr>
     </w:lvl>
   </w:abstractNum>
-  <w:abstractNum w:abstractNumId="7" w15:restartNumberingAfterBreak="0">
+  <w:abstractNum w:abstractNumId="10" w15:restartNumberingAfterBreak="0">
+    <w:nsid w:val="697D354E"/>
+    <w:multiLevelType w:val="hybridMultilevel"/>
+    <w:tmpl w:val="032E3F70"/>
+    <w:lvl w:ilvl="0" w:tplc="93E41092">
+      <w:numFmt w:val="bullet"/>
+      <w:lvlText w:val="-"/>
+      <w:lvlJc w:val="left"/>
+      <w:pPr>
+        <w:ind w:left="1080" w:hanging="360"/>
+      </w:pPr>
+      <w:rPr>
+        <w:rFonts w:ascii="Arial" w:eastAsiaTheme="minorHAnsi" w:hAnsi="Arial" w:cs="Arial" w:hint="default"/>
+      </w:rPr>
+    </w:lvl>
+    <w:lvl w:ilvl="1" w:tplc="04090003" w:tentative="1">
+      <w:start w:val="1"/>
+      <w:numFmt w:val="bullet"/>
+      <w:lvlText w:val="o"/>
+      <w:lvlJc w:val="left"/>
+      <w:pPr>
+        <w:ind w:left="1800" w:hanging="360"/>
+      </w:pPr>
+      <w:rPr>
+        <w:rFonts w:ascii="Courier New" w:hAnsi="Courier New" w:cs="Courier New" w:hint="default"/>
+      </w:rPr>
+    </w:lvl>
+    <w:lvl w:ilvl="2" w:tplc="04090005" w:tentative="1">
+      <w:start w:val="1"/>
+      <w:numFmt w:val="bullet"/>
+      <w:lvlText w:val=""/>
+      <w:lvlJc w:val="left"/>
+      <w:pPr>
+        <w:ind w:left="2520" w:hanging="360"/>
+      </w:pPr>
+      <w:rPr>
+        <w:rFonts w:ascii="Wingdings" w:hAnsi="Wingdings" w:hint="default"/>
+      </w:rPr>
+    </w:lvl>
+    <w:lvl w:ilvl="3" w:tplc="04090001" w:tentative="1">
+      <w:start w:val="1"/>
+      <w:numFmt w:val="bullet"/>
+      <w:lvlText w:val=""/>
+      <w:lvlJc w:val="left"/>
+      <w:pPr>
+        <w:ind w:left="3240" w:hanging="360"/>
+      </w:pPr>
+      <w:rPr>
+        <w:rFonts w:ascii="Symbol" w:hAnsi="Symbol" w:hint="default"/>
+      </w:rPr>
+    </w:lvl>
+    <w:lvl w:ilvl="4" w:tplc="04090003" w:tentative="1">
+      <w:start w:val="1"/>
+      <w:numFmt w:val="bullet"/>
+      <w:lvlText w:val="o"/>
+      <w:lvlJc w:val="left"/>
+      <w:pPr>
+        <w:ind w:left="3960" w:hanging="360"/>
+      </w:pPr>
+      <w:rPr>
+        <w:rFonts w:ascii="Courier New" w:hAnsi="Courier New" w:cs="Courier New" w:hint="default"/>
+      </w:rPr>
+    </w:lvl>
+    <w:lvl w:ilvl="5" w:tplc="04090005" w:tentative="1">
+      <w:start w:val="1"/>
+      <w:numFmt w:val="bullet"/>
+      <w:lvlText w:val=""/>
+      <w:lvlJc w:val="left"/>
+      <w:pPr>
+        <w:ind w:left="4680" w:hanging="360"/>
+      </w:pPr>
+      <w:rPr>
+        <w:rFonts w:ascii="Wingdings" w:hAnsi="Wingdings" w:hint="default"/>
+      </w:rPr>
+    </w:lvl>
+    <w:lvl w:ilvl="6" w:tplc="04090001" w:tentative="1">
+      <w:start w:val="1"/>
+      <w:numFmt w:val="bullet"/>
+      <w:lvlText w:val=""/>
+      <w:lvlJc w:val="left"/>
+      <w:pPr>
+        <w:ind w:left="5400" w:hanging="360"/>
+      </w:pPr>
+      <w:rPr>
+        <w:rFonts w:ascii="Symbol" w:hAnsi="Symbol" w:hint="default"/>
+      </w:rPr>
+    </w:lvl>
+    <w:lvl w:ilvl="7" w:tplc="04090003" w:tentative="1">
+      <w:start w:val="1"/>
+      <w:numFmt w:val="bullet"/>
+      <w:lvlText w:val="o"/>
+      <w:lvlJc w:val="left"/>
+      <w:pPr>
+        <w:ind w:left="6120" w:hanging="360"/>
+      </w:pPr>
+      <w:rPr>
+        <w:rFonts w:ascii="Courier New" w:hAnsi="Courier New" w:cs="Courier New" w:hint="default"/>
+      </w:rPr>
+    </w:lvl>
+    <w:lvl w:ilvl="8" w:tplc="04090005" w:tentative="1">
+      <w:start w:val="1"/>
+      <w:numFmt w:val="bullet"/>
+      <w:lvlText w:val=""/>
+      <w:lvlJc w:val="left"/>
+      <w:pPr>
+        <w:ind w:left="6840" w:hanging="360"/>
+      </w:pPr>
+      <w:rPr>
+        <w:rFonts w:ascii="Wingdings" w:hAnsi="Wingdings" w:hint="default"/>
+      </w:rPr>
+    </w:lvl>
+  </w:abstractNum>
+  <w:abstractNum w:abstractNumId="11" w15:restartNumberingAfterBreak="0">
     <w:nsid w:val="6FCA642F"/>
     <w:multiLevelType w:val="hybridMultilevel"/>
     <w:tmpl w:val="C9FC6470"/>
@@ -2343,31 +3211,43 @@
     <w:abstractNumId w:val="0"/>
   </w:num>
   <w:num w:numId="2">
-    <w:abstractNumId w:val="6"/>
+    <w:abstractNumId w:val="9"/>
   </w:num>
   <w:num w:numId="3">
-    <w:abstractNumId w:val="6"/>
+    <w:abstractNumId w:val="9"/>
     <w:lvlOverride w:ilvl="0">
       <w:startOverride w:val="1"/>
     </w:lvlOverride>
   </w:num>
   <w:num w:numId="4">
+    <w:abstractNumId w:val="2"/>
+  </w:num>
+  <w:num w:numId="5">
+    <w:abstractNumId w:val="11"/>
+  </w:num>
+  <w:num w:numId="6">
+    <w:abstractNumId w:val="8"/>
+  </w:num>
+  <w:num w:numId="7">
+    <w:abstractNumId w:val="4"/>
+  </w:num>
+  <w:num w:numId="8">
+    <w:abstractNumId w:val="7"/>
+  </w:num>
+  <w:num w:numId="9">
+    <w:abstractNumId w:val="3"/>
+  </w:num>
+  <w:num w:numId="10">
+    <w:abstractNumId w:val="5"/>
+  </w:num>
+  <w:num w:numId="11">
+    <w:abstractNumId w:val="6"/>
+  </w:num>
+  <w:num w:numId="12">
     <w:abstractNumId w:val="1"/>
   </w:num>
-  <w:num w:numId="5">
-    <w:abstractNumId w:val="7"/>
-  </w:num>
-  <w:num w:numId="6">
-    <w:abstractNumId w:val="5"/>
-  </w:num>
-  <w:num w:numId="7">
-    <w:abstractNumId w:val="3"/>
-  </w:num>
-  <w:num w:numId="8">
-    <w:abstractNumId w:val="4"/>
-  </w:num>
-  <w:num w:numId="9">
-    <w:abstractNumId w:val="2"/>
+  <w:num w:numId="13">
+    <w:abstractNumId w:val="10"/>
   </w:num>
 </w:numbering>
 </file>
@@ -3618,7 +4498,7 @@
 </file>
 
 <file path=customXml/itemProps2.xml><?xml version="1.0" encoding="utf-8"?>
-<ds:datastoreItem xmlns:ds="http://schemas.openxmlformats.org/officeDocument/2006/customXml" ds:itemID="{DBE2BDF1-47FA-434E-863A-FCA4855082B9}">
+<ds:datastoreItem xmlns:ds="http://schemas.openxmlformats.org/officeDocument/2006/customXml" ds:itemID="{E7151F96-14B6-46EF-BC7B-658574BEFE6D}">
   <ds:schemaRefs>
     <ds:schemaRef ds:uri="http://schemas.openxmlformats.org/officeDocument/2006/bibliography"/>
   </ds:schemaRefs>

</xml_diff>

<commit_message>
Adding example file for communication and refactoring.
</commit_message>
<xml_diff>
--- a/Architecture/Planning/PRD.docx
+++ b/Architecture/Planning/PRD.docx
@@ -1239,8 +1239,54 @@
     <w:p>
       <w:pPr>
         <w:pStyle w:val="ListBullet"/>
-      </w:pPr>
-      <w:r>
+        <w:numPr>
+          <w:ilvl w:val="0"/>
+          <w:numId w:val="0"/>
+        </w:numPr>
+      </w:pPr>
+    </w:p>
+    <w:p>
+      <w:pPr>
+        <w:pStyle w:val="ListBullet"/>
+        <w:numPr>
+          <w:ilvl w:val="0"/>
+          <w:numId w:val="0"/>
+        </w:numPr>
+      </w:pPr>
+    </w:p>
+    <w:p>
+      <w:pPr>
+        <w:pStyle w:val="ListBullet"/>
+        <w:numPr>
+          <w:ilvl w:val="0"/>
+          <w:numId w:val="0"/>
+        </w:numPr>
+      </w:pPr>
+    </w:p>
+    <w:p>
+      <w:pPr>
+        <w:pStyle w:val="ListBullet"/>
+        <w:numPr>
+          <w:ilvl w:val="0"/>
+          <w:numId w:val="0"/>
+        </w:numPr>
+      </w:pPr>
+    </w:p>
+    <w:p>
+      <w:pPr>
+        <w:pStyle w:val="ListBullet"/>
+        <w:numPr>
+          <w:ilvl w:val="0"/>
+          <w:numId w:val="0"/>
+        </w:numPr>
+      </w:pPr>
+    </w:p>
+    <w:p>
+      <w:pPr>
+        <w:pStyle w:val="ListBullet"/>
+      </w:pPr>
+      <w:r>
+        <w:lastRenderedPageBreak/>
         <w:t xml:space="preserve">High level </w:t>
       </w:r>
       <w:r>
@@ -1351,10 +1397,7 @@
         </w:numPr>
       </w:pPr>
       <w:r>
-        <w:t xml:space="preserve">In </w:t>
-      </w:r>
-      <w:r>
-        <w:t xml:space="preserve">second screen the user will have a </w:t>
+        <w:t xml:space="preserve">In second screen the user will have a </w:t>
       </w:r>
       <w:r>
         <w:rPr>
@@ -1384,11 +1427,7 @@
         </w:numPr>
       </w:pPr>
       <w:r>
-        <w:lastRenderedPageBreak/>
-        <w:t xml:space="preserve">In </w:t>
-      </w:r>
-      <w:r>
-        <w:t xml:space="preserve">third screen it will be the </w:t>
+        <w:t xml:space="preserve">In third screen it will be the </w:t>
       </w:r>
       <w:r>
         <w:rPr>
@@ -1405,8 +1444,6 @@
       <w:r>
         <w:t xml:space="preserve">. In this screen the user </w:t>
       </w:r>
-      <w:bookmarkStart w:id="0" w:name="_GoBack"/>
-      <w:bookmarkEnd w:id="0"/>
     </w:p>
     <w:p>
       <w:pPr>
@@ -1417,10 +1454,7 @@
         </w:numPr>
       </w:pPr>
       <w:r>
-        <w:t xml:space="preserve">In </w:t>
-      </w:r>
-      <w:r>
-        <w:t>fourth screen it will be</w:t>
+        <w:t>In fourth screen it will be</w:t>
       </w:r>
       <w:r>
         <w:t xml:space="preserve"> the </w:t>
@@ -1457,25 +1491,19 @@
         <w:rPr>
           <w:b/>
         </w:rPr>
-        <w:t>All the data transferred</w:t>
-      </w:r>
-      <w:r>
-        <w:t xml:space="preserve"> </w:t>
-      </w:r>
-      <w:r>
-        <w:rPr>
-          <w:b/>
-        </w:rPr>
-        <w:t>between</w:t>
-      </w:r>
-      <w:r>
-        <w:t xml:space="preserve"> </w:t>
-      </w:r>
-      <w:r>
-        <w:rPr>
-          <w:b/>
-        </w:rPr>
-        <w:t>services is going to be written into JSON files.</w:t>
+        <w:t xml:space="preserve">All the data </w:t>
+      </w:r>
+      <w:r>
+        <w:rPr>
+          <w:b/>
+        </w:rPr>
+        <w:t xml:space="preserve">received by our service </w:t>
+      </w:r>
+      <w:r>
+        <w:rPr>
+          <w:b/>
+        </w:rPr>
+        <w:t>is going to be written into JSON files.</w:t>
       </w:r>
     </w:p>
     <w:p>
@@ -1542,7 +1570,10 @@
       </w:r>
       <w:proofErr w:type="gramStart"/>
       <w:r>
-        <w:t>tree,</w:t>
+        <w:t>tree</w:t>
+      </w:r>
+      <w:r>
+        <w:t>,</w:t>
       </w:r>
       <w:r>
         <w:t xml:space="preserve"> </w:t>
@@ -1553,6 +1584,9 @@
       <w:proofErr w:type="gramEnd"/>
       <w:r>
         <w:t xml:space="preserve"> is not yet nailed.</w:t>
+      </w:r>
+      <w:r>
+        <w:t xml:space="preserve"> We may use Weka to simplify our work.</w:t>
       </w:r>
     </w:p>
     <w:p>
@@ -1592,6 +1626,51 @@
           <w:ilvl w:val="0"/>
           <w:numId w:val="9"/>
         </w:numPr>
+        <w:rPr>
+          <w:b/>
+        </w:rPr>
+      </w:pPr>
+      <w:r>
+        <w:t xml:space="preserve">In the </w:t>
+      </w:r>
+      <w:r>
+        <w:rPr>
+          <w:b/>
+        </w:rPr>
+        <w:t>background</w:t>
+      </w:r>
+      <w:r>
+        <w:t xml:space="preserve"> </w:t>
+      </w:r>
+      <w:r>
+        <w:rPr>
+          <w:b/>
+        </w:rPr>
+        <w:t>after we call the image service</w:t>
+      </w:r>
+      <w:r>
+        <w:t xml:space="preserve"> we may get the text description from it </w:t>
+      </w:r>
+      <w:r>
+        <w:rPr>
+          <w:b/>
+        </w:rPr>
+        <w:t xml:space="preserve">and call the text </w:t>
+      </w:r>
+      <w:r>
+        <w:rPr>
+          <w:b/>
+        </w:rPr>
+        <w:t>service.</w:t>
+      </w:r>
+    </w:p>
+    <w:p>
+      <w:pPr>
+        <w:pStyle w:val="NoSpacing"/>
+        <w:numPr>
+          <w:ilvl w:val="0"/>
+          <w:numId w:val="9"/>
+        </w:numPr>
       </w:pPr>
       <w:r>
         <w:t xml:space="preserve">Both services for </w:t>
@@ -1663,7 +1742,153 @@
         <w:t>short description</w:t>
       </w:r>
       <w:r>
-        <w:t xml:space="preserve"> if is possible.</w:t>
+        <w:t xml:space="preserve"> </w:t>
+      </w:r>
+      <w:proofErr w:type="spellStart"/>
+      <w:r>
+        <w:t>if</w:t>
+      </w:r>
+      <w:proofErr w:type="spellEnd"/>
+      <w:r>
+        <w:t xml:space="preserve"> is possible.</w:t>
+      </w:r>
+      <w:r>
+        <w:t xml:space="preserve"> For a more detailed version please look into the json file provided.</w:t>
+      </w:r>
+    </w:p>
+    <w:p>
+      <w:pPr>
+        <w:pStyle w:val="NoSpacing"/>
+        <w:numPr>
+          <w:ilvl w:val="0"/>
+          <w:numId w:val="9"/>
+        </w:numPr>
+      </w:pPr>
+      <w:r>
+        <w:t xml:space="preserve">The </w:t>
+      </w:r>
+      <w:r>
+        <w:rPr>
+          <w:b/>
+        </w:rPr>
+        <w:t>image module</w:t>
+      </w:r>
+      <w:r>
+        <w:t xml:space="preserve"> will </w:t>
+      </w:r>
+      <w:r>
+        <w:rPr>
+          <w:b/>
+        </w:rPr>
+        <w:t>create</w:t>
+      </w:r>
+      <w:r>
+        <w:t xml:space="preserve"> a function that will </w:t>
+      </w:r>
+      <w:r>
+        <w:t xml:space="preserve">receive </w:t>
+      </w:r>
+      <w:r>
+        <w:t xml:space="preserve">a </w:t>
+      </w:r>
+      <w:r>
+        <w:rPr>
+          <w:b/>
+        </w:rPr>
+        <w:t>buffered image</w:t>
+      </w:r>
+      <w:r>
+        <w:t xml:space="preserve"> and will return to us the json.</w:t>
+      </w:r>
+    </w:p>
+    <w:p>
+      <w:pPr>
+        <w:pStyle w:val="NoSpacing"/>
+        <w:numPr>
+          <w:ilvl w:val="0"/>
+          <w:numId w:val="9"/>
+        </w:numPr>
+      </w:pPr>
+      <w:r>
+        <w:t xml:space="preserve">The </w:t>
+      </w:r>
+      <w:r>
+        <w:rPr>
+          <w:b/>
+        </w:rPr>
+        <w:t>text module</w:t>
+      </w:r>
+      <w:r>
+        <w:t xml:space="preserve"> will </w:t>
+      </w:r>
+      <w:r>
+        <w:rPr>
+          <w:b/>
+        </w:rPr>
+        <w:t>create</w:t>
+      </w:r>
+      <w:r>
+        <w:t xml:space="preserve"> a function that will accept a </w:t>
+      </w:r>
+      <w:r>
+        <w:rPr>
+          <w:b/>
+        </w:rPr>
+        <w:t>string</w:t>
+      </w:r>
+      <w:r>
+        <w:t xml:space="preserve"> and will return to us the json.</w:t>
+      </w:r>
+    </w:p>
+    <w:p>
+      <w:pPr>
+        <w:pStyle w:val="NoSpacing"/>
+        <w:numPr>
+          <w:ilvl w:val="0"/>
+          <w:numId w:val="9"/>
+        </w:numPr>
+        <w:rPr>
+          <w:b/>
+        </w:rPr>
+      </w:pPr>
+      <w:r>
+        <w:rPr>
+          <w:b/>
+        </w:rPr>
+        <w:t>Both operations described above should be async.</w:t>
+      </w:r>
+    </w:p>
+    <w:p>
+      <w:pPr>
+        <w:pStyle w:val="NoSpacing"/>
+        <w:numPr>
+          <w:ilvl w:val="0"/>
+          <w:numId w:val="9"/>
+        </w:numPr>
+      </w:pPr>
+      <w:r>
+        <w:t xml:space="preserve">To see an example of JSON please look into: </w:t>
+      </w:r>
+      <w:r>
+        <w:t>https://github.com/MunteanuAndreiStefan/ProjectIP/blob/master/</w:t>
+      </w:r>
+      <w:r>
+        <w:t>Architecture</w:t>
+      </w:r>
+      <w:r>
+        <w:t>/</w:t>
+      </w:r>
+      <w:r>
+        <w:t>Examples</w:t>
+      </w:r>
+      <w:r>
+        <w:t>/</w:t>
+      </w:r>
+      <w:r>
+        <w:t>JsonFormat</w:t>
+      </w:r>
+      <w:r>
+        <w:t xml:space="preserve">.json </w:t>
       </w:r>
     </w:p>
     <w:p>
@@ -1685,16 +1910,8 @@
         </w:numPr>
         <w:ind w:left="432" w:hanging="288"/>
       </w:pPr>
-    </w:p>
-    <w:p>
-      <w:pPr>
-        <w:pStyle w:val="ListBullet"/>
-        <w:numPr>
-          <w:ilvl w:val="0"/>
-          <w:numId w:val="0"/>
-        </w:numPr>
-        <w:ind w:left="432" w:hanging="288"/>
-      </w:pPr>
+      <w:bookmarkStart w:id="0" w:name="_GoBack"/>
+      <w:bookmarkEnd w:id="0"/>
     </w:p>
     <w:p>
       <w:pPr>
@@ -1910,7 +2127,7 @@
       <mc:AlternateContent>
         <mc:Choice Requires="wps">
           <w:drawing>
-            <wp:anchor distT="0" distB="0" distL="114300" distR="114300" simplePos="0" relativeHeight="251659264" behindDoc="0" locked="0" layoutInCell="1" allowOverlap="1">
+            <wp:anchor distT="0" distB="0" distL="114300" distR="114300" simplePos="0" relativeHeight="251659264" behindDoc="0" locked="0" layoutInCell="1" allowOverlap="1" wp14:anchorId="085E1CD9" wp14:editId="1D855600">
               <wp:simplePos x="0" y="0"/>
               <wp:positionH relativeFrom="leftMargin">
                 <wp:align>right</wp:align>
@@ -1999,7 +2216,7 @@
         </mc:Choice>
         <mc:Fallback>
           <w:pict>
-            <v:shapetype id="_x0000_t202" coordsize="21600,21600" o:spt="202" path="m,l,21600r21600,l21600,xe">
+            <v:shapetype w14:anchorId="085E1CD9" id="_x0000_t202" coordsize="21600,21600" o:spt="202" path="m,l,21600r21600,l21600,xe">
               <v:stroke joinstyle="miter"/>
               <v:path gradientshapeok="t" o:connecttype="rect"/>
             </v:shapetype>
@@ -4498,7 +4715,7 @@
 </file>
 
 <file path=customXml/itemProps2.xml><?xml version="1.0" encoding="utf-8"?>
-<ds:datastoreItem xmlns:ds="http://schemas.openxmlformats.org/officeDocument/2006/customXml" ds:itemID="{E7151F96-14B6-46EF-BC7B-658574BEFE6D}">
+<ds:datastoreItem xmlns:ds="http://schemas.openxmlformats.org/officeDocument/2006/customXml" ds:itemID="{00925D24-E32F-42DE-8226-A6D02AA1E1EE}">
   <ds:schemaRefs>
     <ds:schemaRef ds:uri="http://schemas.openxmlformats.org/officeDocument/2006/bibliography"/>
   </ds:schemaRefs>

</xml_diff>